<commit_message>
updated readme & re-rn to test
</commit_message>
<xml_diff>
--- a/docs/Hampshire_County_GHG_Emissions_v1.0.docx
+++ b/docs/Hampshire_County_GHG_Emissions_v1.0.docx
@@ -180,7 +180,7 @@
         <w:t xml:space="preserve"> </w:t>
       </w:r>
       <w:r>
-        <w:t xml:space="preserve">10:00:06</w:t>
+        <w:t xml:space="preserve">11:50:49</w:t>
       </w:r>
     </w:p>
     <w:bookmarkStart w:id="31" w:name="about"/>
@@ -51290,7 +51290,7 @@
         <w:pStyle w:val="FirstParagraph"/>
       </w:pPr>
       <w:r>
-        <w:t xml:space="preserve">Analysis completed in 17.94 seconds ( 0.3 minutes) using</w:t>
+        <w:t xml:space="preserve">Analysis completed in 16.25 seconds ( 0.27 minutes) using</w:t>
       </w:r>
       <w:r>
         <w:t xml:space="preserve"> </w:t>

</xml_diff>